<commit_message>
Added M2Doc versions mismatch warnings.
</commit_message>
<xml_diff>
--- a/tests/org.obeonetwork.m2doc.ide.tests/resources/test-template.docx
+++ b/tests/org.obeonetwork.m2doc.ide.tests/resources/test-template.docx
@@ -1,6 +1,6 @@
 
 <file path=word/document.xml><?xml version="1.0" encoding="utf-8"?>
-<w:document xmlns:wpc="http://schemas.microsoft.com/office/word/2010/wordprocessingCanvas" xmlns:mc="http://schemas.openxmlformats.org/markup-compatibility/2006" xmlns:o="urn:schemas-microsoft-com:office:office" xmlns:r="http://schemas.openxmlformats.org/officeDocument/2006/relationships" xmlns:m="http://schemas.openxmlformats.org/officeDocument/2006/math" xmlns:v="urn:schemas-microsoft-com:vml" xmlns:wp14="http://schemas.microsoft.com/office/word/2010/wordprocessingDrawing" xmlns:wp="http://schemas.openxmlformats.org/drawingml/2006/wordprocessingDrawing" xmlns:w10="urn:schemas-microsoft-com:office:word" xmlns:w="http://schemas.openxmlformats.org/wordprocessingml/2006/main" xmlns:w14="http://schemas.microsoft.com/office/word/2010/wordml" xmlns:w15="http://schemas.microsoft.com/office/word/2012/wordml" xmlns:wpg="http://schemas.microsoft.com/office/word/2010/wordprocessingGroup" xmlns:wpi="http://schemas.microsoft.com/office/word/2010/wordprocessingInk" xmlns:wne="http://schemas.microsoft.com/office/word/2006/wordml" xmlns:wps="http://schemas.microsoft.com/office/word/2010/wordprocessingShape" mc:Ignorable="w14 w15 wp14">
+<w:document xmlns:m="http://schemas.openxmlformats.org/officeDocument/2006/math" xmlns:mc="http://schemas.openxmlformats.org/markup-compatibility/2006" xmlns:o="urn:schemas-microsoft-com:office:office" xmlns:r="http://schemas.openxmlformats.org/officeDocument/2006/relationships" xmlns:v="urn:schemas-microsoft-com:vml" xmlns:w="http://schemas.openxmlformats.org/wordprocessingml/2006/main" xmlns:w10="urn:schemas-microsoft-com:office:word" xmlns:w14="http://schemas.microsoft.com/office/word/2010/wordml" xmlns:w15="http://schemas.microsoft.com/office/word/2012/wordml" xmlns:wne="http://schemas.microsoft.com/office/word/2006/wordml" xmlns:wp="http://schemas.openxmlformats.org/drawingml/2006/wordprocessingDrawing" xmlns:wp14="http://schemas.microsoft.com/office/word/2010/wordprocessingDrawing" xmlns:wpc="http://schemas.microsoft.com/office/word/2010/wordprocessingCanvas" xmlns:wpg="http://schemas.microsoft.com/office/word/2010/wordprocessingGroup" xmlns:wpi="http://schemas.microsoft.com/office/word/2010/wordprocessingInk" xmlns:wps="http://schemas.microsoft.com/office/word/2010/wordprocessingShape" mc:Ignorable="w14 w15 wp14">
   <w:body>
     <w:p>
       <w:bookmarkStart w:id="0" w:name="_GoBack"/>
@@ -40,7 +40,7 @@
       </w:r>
       <w:r>
         <w:rPr>
-          <w:color w:val="E36C0A" w:themeColor="accent6" w:themeShade="BF"/>
+          <w:color w:themeColor="accent6" w:themeShade="BF" w:val="E36C0A"/>
         </w:rPr>
         <w:instrText>self</w:instrText>
       </w:r>
@@ -56,10 +56,14 @@
         <w:t>End of demonstration.</w:t>
       </w:r>
     </w:p>
-    <w:p/>
+    <w:p>
+      <w:r>
+        <w:t/>
+      </w:r>
+    </w:p>
     <w:sectPr>
-      <w:pgSz w:w="11906" w:h="16838"/>
-      <w:pgMar w:top="1417" w:right="1417" w:bottom="1417" w:left="1417" w:header="708" w:footer="708" w:gutter="0"/>
+      <w:pgSz w:h="16838" w:w="11906"/>
+      <w:pgMar w:bottom="1417" w:footer="708" w:gutter="0" w:header="708" w:left="1417" w:right="1417" w:top="1417"/>
       <w:cols w:space="708"/>
       <w:docGrid w:linePitch="360"/>
     </w:sectPr>
@@ -72,10 +76,10 @@
   <w:docDefaults>
     <w:rPrDefault>
       <w:rPr>
-        <w:rFonts w:asciiTheme="minorHAnsi" w:eastAsiaTheme="minorHAnsi" w:hAnsiTheme="minorHAnsi" w:cstheme="minorBidi"/>
+        <w:rFonts w:asciiTheme="minorHAnsi" w:cstheme="minorBidi" w:eastAsiaTheme="minorHAnsi" w:hAnsiTheme="minorHAnsi"/>
         <w:sz w:val="22"/>
         <w:szCs w:val="22"/>
-        <w:lang w:val="fr-FR" w:eastAsia="en-US" w:bidi="ar-SA"/>
+        <w:lang w:bidi="ar-SA" w:eastAsia="en-US" w:val="fr-FR"/>
       </w:rPr>
     </w:rPrDefault>
     <w:pPrDefault>
@@ -84,17 +88,17 @@
       </w:pPr>
     </w:pPrDefault>
   </w:docDefaults>
-  <w:latentStyles w:defLockedState="0" w:defUIPriority="99" w:defSemiHidden="0" w:defUnhideWhenUsed="0" w:defQFormat="0" w:count="371">
-    <w:lsdException w:name="Normal" w:uiPriority="0" w:qFormat="1"/>
-    <w:lsdException w:name="heading 1" w:uiPriority="9" w:qFormat="1"/>
-    <w:lsdException w:name="heading 2" w:semiHidden="1" w:uiPriority="9" w:unhideWhenUsed="1" w:qFormat="1"/>
-    <w:lsdException w:name="heading 3" w:semiHidden="1" w:uiPriority="9" w:unhideWhenUsed="1" w:qFormat="1"/>
-    <w:lsdException w:name="heading 4" w:semiHidden="1" w:uiPriority="9" w:unhideWhenUsed="1" w:qFormat="1"/>
-    <w:lsdException w:name="heading 5" w:semiHidden="1" w:uiPriority="9" w:unhideWhenUsed="1" w:qFormat="1"/>
-    <w:lsdException w:name="heading 6" w:semiHidden="1" w:uiPriority="9" w:unhideWhenUsed="1" w:qFormat="1"/>
-    <w:lsdException w:name="heading 7" w:semiHidden="1" w:uiPriority="9" w:unhideWhenUsed="1" w:qFormat="1"/>
-    <w:lsdException w:name="heading 8" w:semiHidden="1" w:uiPriority="9" w:unhideWhenUsed="1" w:qFormat="1"/>
-    <w:lsdException w:name="heading 9" w:semiHidden="1" w:uiPriority="9" w:unhideWhenUsed="1" w:qFormat="1"/>
+  <w:latentStyles w:count="371" w:defLockedState="0" w:defQFormat="0" w:defSemiHidden="0" w:defUIPriority="99" w:defUnhideWhenUsed="0">
+    <w:lsdException w:name="Normal" w:qFormat="1" w:uiPriority="0"/>
+    <w:lsdException w:name="heading 1" w:qFormat="1" w:uiPriority="9"/>
+    <w:lsdException w:name="heading 2" w:qFormat="1" w:semiHidden="1" w:uiPriority="9" w:unhideWhenUsed="1"/>
+    <w:lsdException w:name="heading 3" w:qFormat="1" w:semiHidden="1" w:uiPriority="9" w:unhideWhenUsed="1"/>
+    <w:lsdException w:name="heading 4" w:qFormat="1" w:semiHidden="1" w:uiPriority="9" w:unhideWhenUsed="1"/>
+    <w:lsdException w:name="heading 5" w:qFormat="1" w:semiHidden="1" w:uiPriority="9" w:unhideWhenUsed="1"/>
+    <w:lsdException w:name="heading 6" w:qFormat="1" w:semiHidden="1" w:uiPriority="9" w:unhideWhenUsed="1"/>
+    <w:lsdException w:name="heading 7" w:qFormat="1" w:semiHidden="1" w:uiPriority="9" w:unhideWhenUsed="1"/>
+    <w:lsdException w:name="heading 8" w:qFormat="1" w:semiHidden="1" w:uiPriority="9" w:unhideWhenUsed="1"/>
+    <w:lsdException w:name="heading 9" w:qFormat="1" w:semiHidden="1" w:uiPriority="9" w:unhideWhenUsed="1"/>
     <w:lsdException w:name="index 1" w:semiHidden="1" w:unhideWhenUsed="1"/>
     <w:lsdException w:name="index 2" w:semiHidden="1" w:unhideWhenUsed="1"/>
     <w:lsdException w:name="index 3" w:semiHidden="1" w:unhideWhenUsed="1"/>
@@ -119,7 +123,7 @@
     <w:lsdException w:name="header" w:semiHidden="1" w:unhideWhenUsed="1"/>
     <w:lsdException w:name="footer" w:semiHidden="1" w:unhideWhenUsed="1"/>
     <w:lsdException w:name="index heading" w:semiHidden="1" w:unhideWhenUsed="1"/>
-    <w:lsdException w:name="caption" w:semiHidden="1" w:uiPriority="35" w:unhideWhenUsed="1" w:qFormat="1"/>
+    <w:lsdException w:name="caption" w:qFormat="1" w:semiHidden="1" w:uiPriority="35" w:unhideWhenUsed="1"/>
     <w:lsdException w:name="table of figures" w:semiHidden="1" w:unhideWhenUsed="1"/>
     <w:lsdException w:name="envelope address" w:semiHidden="1" w:unhideWhenUsed="1"/>
     <w:lsdException w:name="envelope return" w:semiHidden="1" w:unhideWhenUsed="1"/>
@@ -147,7 +151,7 @@
     <w:lsdException w:name="List Number 3" w:semiHidden="1" w:unhideWhenUsed="1"/>
     <w:lsdException w:name="List Number 4" w:semiHidden="1" w:unhideWhenUsed="1"/>
     <w:lsdException w:name="List Number 5" w:semiHidden="1" w:unhideWhenUsed="1"/>
-    <w:lsdException w:name="Title" w:uiPriority="10" w:qFormat="1"/>
+    <w:lsdException w:name="Title" w:qFormat="1" w:uiPriority="10"/>
     <w:lsdException w:name="Closing" w:semiHidden="1" w:unhideWhenUsed="1"/>
     <w:lsdException w:name="Signature" w:semiHidden="1" w:unhideWhenUsed="1"/>
     <w:lsdException w:name="Default Paragraph Font" w:semiHidden="1" w:uiPriority="1" w:unhideWhenUsed="1"/>
@@ -159,7 +163,7 @@
     <w:lsdException w:name="List Continue 4" w:semiHidden="1" w:unhideWhenUsed="1"/>
     <w:lsdException w:name="List Continue 5" w:semiHidden="1" w:unhideWhenUsed="1"/>
     <w:lsdException w:name="Message Header" w:semiHidden="1" w:unhideWhenUsed="1"/>
-    <w:lsdException w:name="Subtitle" w:uiPriority="11" w:qFormat="1"/>
+    <w:lsdException w:name="Subtitle" w:qFormat="1" w:uiPriority="11"/>
     <w:lsdException w:name="Salutation" w:semiHidden="1" w:unhideWhenUsed="1"/>
     <w:lsdException w:name="Date" w:semiHidden="1" w:unhideWhenUsed="1"/>
     <w:lsdException w:name="Body Text First Indent" w:semiHidden="1" w:unhideWhenUsed="1"/>
@@ -172,8 +176,8 @@
     <w:lsdException w:name="Block Text" w:semiHidden="1" w:unhideWhenUsed="1"/>
     <w:lsdException w:name="Hyperlink" w:semiHidden="1" w:unhideWhenUsed="1"/>
     <w:lsdException w:name="FollowedHyperlink" w:semiHidden="1" w:unhideWhenUsed="1"/>
-    <w:lsdException w:name="Strong" w:uiPriority="22" w:qFormat="1"/>
-    <w:lsdException w:name="Emphasis" w:uiPriority="20" w:qFormat="1"/>
+    <w:lsdException w:name="Strong" w:qFormat="1" w:uiPriority="22"/>
+    <w:lsdException w:name="Emphasis" w:qFormat="1" w:uiPriority="20"/>
     <w:lsdException w:name="Document Map" w:semiHidden="1" w:unhideWhenUsed="1"/>
     <w:lsdException w:name="Plain Text" w:semiHidden="1" w:unhideWhenUsed="1"/>
     <w:lsdException w:name="E-mail Signature" w:semiHidden="1" w:unhideWhenUsed="1"/>
@@ -242,7 +246,7 @@
     <w:lsdException w:name="Table Grid" w:uiPriority="59"/>
     <w:lsdException w:name="Table Theme" w:semiHidden="1" w:unhideWhenUsed="1"/>
     <w:lsdException w:name="Placeholder Text" w:semiHidden="1"/>
-    <w:lsdException w:name="No Spacing" w:uiPriority="1" w:qFormat="1"/>
+    <w:lsdException w:name="No Spacing" w:qFormat="1" w:uiPriority="1"/>
     <w:lsdException w:name="Light Shading" w:uiPriority="60"/>
     <w:lsdException w:name="Light List" w:uiPriority="61"/>
     <w:lsdException w:name="Light Grid" w:uiPriority="62"/>
@@ -264,9 +268,9 @@
     <w:lsdException w:name="Medium Shading 2 Accent 1" w:uiPriority="64"/>
     <w:lsdException w:name="Medium List 1 Accent 1" w:uiPriority="65"/>
     <w:lsdException w:name="Revision" w:semiHidden="1"/>
-    <w:lsdException w:name="List Paragraph" w:uiPriority="34" w:qFormat="1"/>
-    <w:lsdException w:name="Quote" w:uiPriority="29" w:qFormat="1"/>
-    <w:lsdException w:name="Intense Quote" w:uiPriority="30" w:qFormat="1"/>
+    <w:lsdException w:name="List Paragraph" w:qFormat="1" w:uiPriority="34"/>
+    <w:lsdException w:name="Quote" w:qFormat="1" w:uiPriority="29"/>
+    <w:lsdException w:name="Intense Quote" w:qFormat="1" w:uiPriority="30"/>
     <w:lsdException w:name="Medium List 2 Accent 1" w:uiPriority="66"/>
     <w:lsdException w:name="Medium Grid 1 Accent 1" w:uiPriority="67"/>
     <w:lsdException w:name="Medium Grid 2 Accent 1" w:uiPriority="68"/>
@@ -345,13 +349,13 @@
     <w:lsdException w:name="Colorful Shading Accent 6" w:uiPriority="71"/>
     <w:lsdException w:name="Colorful List Accent 6" w:uiPriority="72"/>
     <w:lsdException w:name="Colorful Grid Accent 6" w:uiPriority="73"/>
-    <w:lsdException w:name="Subtle Emphasis" w:uiPriority="19" w:qFormat="1"/>
-    <w:lsdException w:name="Intense Emphasis" w:uiPriority="21" w:qFormat="1"/>
-    <w:lsdException w:name="Subtle Reference" w:uiPriority="31" w:qFormat="1"/>
-    <w:lsdException w:name="Intense Reference" w:uiPriority="32" w:qFormat="1"/>
-    <w:lsdException w:name="Book Title" w:uiPriority="33" w:qFormat="1"/>
+    <w:lsdException w:name="Subtle Emphasis" w:qFormat="1" w:uiPriority="19"/>
+    <w:lsdException w:name="Intense Emphasis" w:qFormat="1" w:uiPriority="21"/>
+    <w:lsdException w:name="Subtle Reference" w:qFormat="1" w:uiPriority="31"/>
+    <w:lsdException w:name="Intense Reference" w:qFormat="1" w:uiPriority="32"/>
+    <w:lsdException w:name="Book Title" w:qFormat="1" w:uiPriority="33"/>
     <w:lsdException w:name="Bibliography" w:semiHidden="1" w:uiPriority="37" w:unhideWhenUsed="1"/>
-    <w:lsdException w:name="TOC Heading" w:semiHidden="1" w:uiPriority="39" w:unhideWhenUsed="1" w:qFormat="1"/>
+    <w:lsdException w:name="TOC Heading" w:qFormat="1" w:semiHidden="1" w:uiPriority="39" w:unhideWhenUsed="1"/>
     <w:lsdException w:name="Plain Table 1" w:uiPriority="41"/>
     <w:lsdException w:name="Plain Table 2" w:uiPriority="42"/>
     <w:lsdException w:name="Plain Table 3" w:uiPriority="43"/>
@@ -457,32 +461,32 @@
     <w:lsdException w:name="List Table 6 Colorful Accent 6" w:uiPriority="51"/>
     <w:lsdException w:name="List Table 7 Colorful Accent 6" w:uiPriority="52"/>
   </w:latentStyles>
-  <w:style w:type="paragraph" w:default="1" w:styleId="Normal">
+  <w:style w:default="1" w:styleId="Normal" w:type="paragraph">
     <w:name w:val="Normal"/>
     <w:qFormat/>
   </w:style>
-  <w:style w:type="character" w:default="1" w:styleId="Policepardfaut">
+  <w:style w:default="1" w:styleId="Policepardfaut" w:type="character">
     <w:name w:val="Default Paragraph Font"/>
     <w:uiPriority w:val="1"/>
     <w:semiHidden/>
     <w:unhideWhenUsed/>
   </w:style>
-  <w:style w:type="table" w:default="1" w:styleId="TableauNormal">
+  <w:style w:default="1" w:styleId="TableauNormal" w:type="table">
     <w:name w:val="Normal Table"/>
     <w:uiPriority w:val="99"/>
     <w:semiHidden/>
     <w:unhideWhenUsed/>
     <w:tblPr>
-      <w:tblInd w:w="0" w:type="dxa"/>
+      <w:tblInd w:type="dxa" w:w="0"/>
       <w:tblCellMar>
-        <w:top w:w="0" w:type="dxa"/>
-        <w:left w:w="108" w:type="dxa"/>
-        <w:bottom w:w="0" w:type="dxa"/>
-        <w:right w:w="108" w:type="dxa"/>
+        <w:top w:type="dxa" w:w="0"/>
+        <w:left w:type="dxa" w:w="108"/>
+        <w:bottom w:type="dxa" w:w="0"/>
+        <w:right w:type="dxa" w:w="108"/>
       </w:tblCellMar>
     </w:tblPr>
   </w:style>
-  <w:style w:type="numbering" w:default="1" w:styleId="Aucuneliste">
+  <w:style w:default="1" w:styleId="Aucuneliste" w:type="numbering">
     <w:name w:val="No List"/>
     <w:uiPriority w:val="99"/>
     <w:semiHidden/>

</xml_diff>

<commit_message>
Moving from 2.0.2 to 2.0.3.
</commit_message>
<xml_diff>
--- a/tests/org.obeonetwork.m2doc.ide.tests/resources/test-template.docx
+++ b/tests/org.obeonetwork.m2doc.ide.tests/resources/test-template.docx
@@ -1,6 +1,6 @@
 
 <file path=word/document.xml><?xml version="1.0" encoding="utf-8"?>
-<w:document xmlns:wpc="http://schemas.microsoft.com/office/word/2010/wordprocessingCanvas" xmlns:mc="http://schemas.openxmlformats.org/markup-compatibility/2006" xmlns:o="urn:schemas-microsoft-com:office:office" xmlns:r="http://schemas.openxmlformats.org/officeDocument/2006/relationships" xmlns:m="http://schemas.openxmlformats.org/officeDocument/2006/math" xmlns:v="urn:schemas-microsoft-com:vml" xmlns:wp14="http://schemas.microsoft.com/office/word/2010/wordprocessingDrawing" xmlns:wp="http://schemas.openxmlformats.org/drawingml/2006/wordprocessingDrawing" xmlns:w10="urn:schemas-microsoft-com:office:word" xmlns:w="http://schemas.openxmlformats.org/wordprocessingml/2006/main" xmlns:w14="http://schemas.microsoft.com/office/word/2010/wordml" xmlns:w15="http://schemas.microsoft.com/office/word/2012/wordml" xmlns:wpg="http://schemas.microsoft.com/office/word/2010/wordprocessingGroup" xmlns:wpi="http://schemas.microsoft.com/office/word/2010/wordprocessingInk" xmlns:wne="http://schemas.microsoft.com/office/word/2006/wordml" xmlns:wps="http://schemas.microsoft.com/office/word/2010/wordprocessingShape" mc:Ignorable="w14 w15 wp14">
+<w:document xmlns:m="http://schemas.openxmlformats.org/officeDocument/2006/math" xmlns:mc="http://schemas.openxmlformats.org/markup-compatibility/2006" xmlns:o="urn:schemas-microsoft-com:office:office" xmlns:r="http://schemas.openxmlformats.org/officeDocument/2006/relationships" xmlns:v="urn:schemas-microsoft-com:vml" xmlns:w="http://schemas.openxmlformats.org/wordprocessingml/2006/main" xmlns:w10="urn:schemas-microsoft-com:office:word" xmlns:w14="http://schemas.microsoft.com/office/word/2010/wordml" xmlns:w15="http://schemas.microsoft.com/office/word/2012/wordml" xmlns:wne="http://schemas.microsoft.com/office/word/2006/wordml" xmlns:wp="http://schemas.openxmlformats.org/drawingml/2006/wordprocessingDrawing" xmlns:wp14="http://schemas.microsoft.com/office/word/2010/wordprocessingDrawing" xmlns:wpc="http://schemas.microsoft.com/office/word/2010/wordprocessingCanvas" xmlns:wpg="http://schemas.microsoft.com/office/word/2010/wordprocessingGroup" xmlns:wpi="http://schemas.microsoft.com/office/word/2010/wordprocessingInk" xmlns:wps="http://schemas.microsoft.com/office/word/2010/wordprocessingShape" mc:Ignorable="w14 w15 wp14">
   <w:body>
     <w:p>
       <w:pPr>
@@ -32,7 +32,7 @@
       </w:r>
       <w:r>
         <w:rPr>
-          <w:color w:val="E36C0A" w:themeColor="accent6" w:themeShade="BF"/>
+          <w:color w:themeColor="accent6" w:themeShade="BF" w:val="E36C0A"/>
         </w:rPr>
         <w:instrText>self</w:instrText>
       </w:r>
@@ -48,10 +48,14 @@
         <w:t>End of demonstration.</w:t>
       </w:r>
     </w:p>
-    <w:p/>
+    <w:p>
+      <w:r>
+        <w:t/>
+      </w:r>
+    </w:p>
     <w:sectPr>
-      <w:pgSz w:w="11906" w:h="16838"/>
-      <w:pgMar w:top="1417" w:right="1417" w:bottom="1417" w:left="1417" w:header="708" w:footer="708" w:gutter="0"/>
+      <w:pgSz w:h="16838" w:w="11906"/>
+      <w:pgMar w:bottom="1417" w:footer="708" w:gutter="0" w:header="708" w:left="1417" w:right="1417" w:top="1417"/>
       <w:cols w:space="708"/>
       <w:docGrid w:linePitch="360"/>
     </w:sectPr>
@@ -64,10 +68,10 @@
   <w:docDefaults>
     <w:rPrDefault>
       <w:rPr>
-        <w:rFonts w:asciiTheme="minorHAnsi" w:eastAsiaTheme="minorHAnsi" w:hAnsiTheme="minorHAnsi" w:cstheme="minorBidi"/>
+        <w:rFonts w:asciiTheme="minorHAnsi" w:cstheme="minorBidi" w:eastAsiaTheme="minorHAnsi" w:hAnsiTheme="minorHAnsi"/>
         <w:sz w:val="22"/>
         <w:szCs w:val="22"/>
-        <w:lang w:val="fr-FR" w:eastAsia="en-US" w:bidi="ar-SA"/>
+        <w:lang w:bidi="ar-SA" w:eastAsia="en-US" w:val="fr-FR"/>
       </w:rPr>
     </w:rPrDefault>
     <w:pPrDefault>
@@ -76,17 +80,17 @@
       </w:pPr>
     </w:pPrDefault>
   </w:docDefaults>
-  <w:latentStyles w:defLockedState="0" w:defUIPriority="99" w:defSemiHidden="0" w:defUnhideWhenUsed="0" w:defQFormat="0" w:count="371">
-    <w:lsdException w:name="Normal" w:uiPriority="0" w:qFormat="1"/>
-    <w:lsdException w:name="heading 1" w:uiPriority="9" w:qFormat="1"/>
-    <w:lsdException w:name="heading 2" w:semiHidden="1" w:uiPriority="9" w:unhideWhenUsed="1" w:qFormat="1"/>
-    <w:lsdException w:name="heading 3" w:semiHidden="1" w:uiPriority="9" w:unhideWhenUsed="1" w:qFormat="1"/>
-    <w:lsdException w:name="heading 4" w:semiHidden="1" w:uiPriority="9" w:unhideWhenUsed="1" w:qFormat="1"/>
-    <w:lsdException w:name="heading 5" w:semiHidden="1" w:uiPriority="9" w:unhideWhenUsed="1" w:qFormat="1"/>
-    <w:lsdException w:name="heading 6" w:semiHidden="1" w:uiPriority="9" w:unhideWhenUsed="1" w:qFormat="1"/>
-    <w:lsdException w:name="heading 7" w:semiHidden="1" w:uiPriority="9" w:unhideWhenUsed="1" w:qFormat="1"/>
-    <w:lsdException w:name="heading 8" w:semiHidden="1" w:uiPriority="9" w:unhideWhenUsed="1" w:qFormat="1"/>
-    <w:lsdException w:name="heading 9" w:semiHidden="1" w:uiPriority="9" w:unhideWhenUsed="1" w:qFormat="1"/>
+  <w:latentStyles w:count="371" w:defLockedState="0" w:defQFormat="0" w:defSemiHidden="0" w:defUIPriority="99" w:defUnhideWhenUsed="0">
+    <w:lsdException w:name="Normal" w:qFormat="1" w:uiPriority="0"/>
+    <w:lsdException w:name="heading 1" w:qFormat="1" w:uiPriority="9"/>
+    <w:lsdException w:name="heading 2" w:qFormat="1" w:semiHidden="1" w:uiPriority="9" w:unhideWhenUsed="1"/>
+    <w:lsdException w:name="heading 3" w:qFormat="1" w:semiHidden="1" w:uiPriority="9" w:unhideWhenUsed="1"/>
+    <w:lsdException w:name="heading 4" w:qFormat="1" w:semiHidden="1" w:uiPriority="9" w:unhideWhenUsed="1"/>
+    <w:lsdException w:name="heading 5" w:qFormat="1" w:semiHidden="1" w:uiPriority="9" w:unhideWhenUsed="1"/>
+    <w:lsdException w:name="heading 6" w:qFormat="1" w:semiHidden="1" w:uiPriority="9" w:unhideWhenUsed="1"/>
+    <w:lsdException w:name="heading 7" w:qFormat="1" w:semiHidden="1" w:uiPriority="9" w:unhideWhenUsed="1"/>
+    <w:lsdException w:name="heading 8" w:qFormat="1" w:semiHidden="1" w:uiPriority="9" w:unhideWhenUsed="1"/>
+    <w:lsdException w:name="heading 9" w:qFormat="1" w:semiHidden="1" w:uiPriority="9" w:unhideWhenUsed="1"/>
     <w:lsdException w:name="index 1" w:semiHidden="1" w:unhideWhenUsed="1"/>
     <w:lsdException w:name="index 2" w:semiHidden="1" w:unhideWhenUsed="1"/>
     <w:lsdException w:name="index 3" w:semiHidden="1" w:unhideWhenUsed="1"/>
@@ -111,7 +115,7 @@
     <w:lsdException w:name="header" w:semiHidden="1" w:unhideWhenUsed="1"/>
     <w:lsdException w:name="footer" w:semiHidden="1" w:unhideWhenUsed="1"/>
     <w:lsdException w:name="index heading" w:semiHidden="1" w:unhideWhenUsed="1"/>
-    <w:lsdException w:name="caption" w:semiHidden="1" w:uiPriority="35" w:unhideWhenUsed="1" w:qFormat="1"/>
+    <w:lsdException w:name="caption" w:qFormat="1" w:semiHidden="1" w:uiPriority="35" w:unhideWhenUsed="1"/>
     <w:lsdException w:name="table of figures" w:semiHidden="1" w:unhideWhenUsed="1"/>
     <w:lsdException w:name="envelope address" w:semiHidden="1" w:unhideWhenUsed="1"/>
     <w:lsdException w:name="envelope return" w:semiHidden="1" w:unhideWhenUsed="1"/>
@@ -139,7 +143,7 @@
     <w:lsdException w:name="List Number 3" w:semiHidden="1" w:unhideWhenUsed="1"/>
     <w:lsdException w:name="List Number 4" w:semiHidden="1" w:unhideWhenUsed="1"/>
     <w:lsdException w:name="List Number 5" w:semiHidden="1" w:unhideWhenUsed="1"/>
-    <w:lsdException w:name="Title" w:uiPriority="10" w:qFormat="1"/>
+    <w:lsdException w:name="Title" w:qFormat="1" w:uiPriority="10"/>
     <w:lsdException w:name="Closing" w:semiHidden="1" w:unhideWhenUsed="1"/>
     <w:lsdException w:name="Signature" w:semiHidden="1" w:unhideWhenUsed="1"/>
     <w:lsdException w:name="Default Paragraph Font" w:semiHidden="1" w:uiPriority="1" w:unhideWhenUsed="1"/>
@@ -151,7 +155,7 @@
     <w:lsdException w:name="List Continue 4" w:semiHidden="1" w:unhideWhenUsed="1"/>
     <w:lsdException w:name="List Continue 5" w:semiHidden="1" w:unhideWhenUsed="1"/>
     <w:lsdException w:name="Message Header" w:semiHidden="1" w:unhideWhenUsed="1"/>
-    <w:lsdException w:name="Subtitle" w:uiPriority="11" w:qFormat="1"/>
+    <w:lsdException w:name="Subtitle" w:qFormat="1" w:uiPriority="11"/>
     <w:lsdException w:name="Salutation" w:semiHidden="1" w:unhideWhenUsed="1"/>
     <w:lsdException w:name="Date" w:semiHidden="1" w:unhideWhenUsed="1"/>
     <w:lsdException w:name="Body Text First Indent" w:semiHidden="1" w:unhideWhenUsed="1"/>
@@ -164,8 +168,8 @@
     <w:lsdException w:name="Block Text" w:semiHidden="1" w:unhideWhenUsed="1"/>
     <w:lsdException w:name="Hyperlink" w:semiHidden="1" w:unhideWhenUsed="1"/>
     <w:lsdException w:name="FollowedHyperlink" w:semiHidden="1" w:unhideWhenUsed="1"/>
-    <w:lsdException w:name="Strong" w:uiPriority="22" w:qFormat="1"/>
-    <w:lsdException w:name="Emphasis" w:uiPriority="20" w:qFormat="1"/>
+    <w:lsdException w:name="Strong" w:qFormat="1" w:uiPriority="22"/>
+    <w:lsdException w:name="Emphasis" w:qFormat="1" w:uiPriority="20"/>
     <w:lsdException w:name="Document Map" w:semiHidden="1" w:unhideWhenUsed="1"/>
     <w:lsdException w:name="Plain Text" w:semiHidden="1" w:unhideWhenUsed="1"/>
     <w:lsdException w:name="E-mail Signature" w:semiHidden="1" w:unhideWhenUsed="1"/>
@@ -234,7 +238,7 @@
     <w:lsdException w:name="Table Grid" w:uiPriority="59"/>
     <w:lsdException w:name="Table Theme" w:semiHidden="1" w:unhideWhenUsed="1"/>
     <w:lsdException w:name="Placeholder Text" w:semiHidden="1"/>
-    <w:lsdException w:name="No Spacing" w:uiPriority="1" w:qFormat="1"/>
+    <w:lsdException w:name="No Spacing" w:qFormat="1" w:uiPriority="1"/>
     <w:lsdException w:name="Light Shading" w:uiPriority="60"/>
     <w:lsdException w:name="Light List" w:uiPriority="61"/>
     <w:lsdException w:name="Light Grid" w:uiPriority="62"/>
@@ -256,9 +260,9 @@
     <w:lsdException w:name="Medium Shading 2 Accent 1" w:uiPriority="64"/>
     <w:lsdException w:name="Medium List 1 Accent 1" w:uiPriority="65"/>
     <w:lsdException w:name="Revision" w:semiHidden="1"/>
-    <w:lsdException w:name="List Paragraph" w:uiPriority="34" w:qFormat="1"/>
-    <w:lsdException w:name="Quote" w:uiPriority="29" w:qFormat="1"/>
-    <w:lsdException w:name="Intense Quote" w:uiPriority="30" w:qFormat="1"/>
+    <w:lsdException w:name="List Paragraph" w:qFormat="1" w:uiPriority="34"/>
+    <w:lsdException w:name="Quote" w:qFormat="1" w:uiPriority="29"/>
+    <w:lsdException w:name="Intense Quote" w:qFormat="1" w:uiPriority="30"/>
     <w:lsdException w:name="Medium List 2 Accent 1" w:uiPriority="66"/>
     <w:lsdException w:name="Medium Grid 1 Accent 1" w:uiPriority="67"/>
     <w:lsdException w:name="Medium Grid 2 Accent 1" w:uiPriority="68"/>
@@ -337,13 +341,13 @@
     <w:lsdException w:name="Colorful Shading Accent 6" w:uiPriority="71"/>
     <w:lsdException w:name="Colorful List Accent 6" w:uiPriority="72"/>
     <w:lsdException w:name="Colorful Grid Accent 6" w:uiPriority="73"/>
-    <w:lsdException w:name="Subtle Emphasis" w:uiPriority="19" w:qFormat="1"/>
-    <w:lsdException w:name="Intense Emphasis" w:uiPriority="21" w:qFormat="1"/>
-    <w:lsdException w:name="Subtle Reference" w:uiPriority="31" w:qFormat="1"/>
-    <w:lsdException w:name="Intense Reference" w:uiPriority="32" w:qFormat="1"/>
-    <w:lsdException w:name="Book Title" w:uiPriority="33" w:qFormat="1"/>
+    <w:lsdException w:name="Subtle Emphasis" w:qFormat="1" w:uiPriority="19"/>
+    <w:lsdException w:name="Intense Emphasis" w:qFormat="1" w:uiPriority="21"/>
+    <w:lsdException w:name="Subtle Reference" w:qFormat="1" w:uiPriority="31"/>
+    <w:lsdException w:name="Intense Reference" w:qFormat="1" w:uiPriority="32"/>
+    <w:lsdException w:name="Book Title" w:qFormat="1" w:uiPriority="33"/>
     <w:lsdException w:name="Bibliography" w:semiHidden="1" w:uiPriority="37" w:unhideWhenUsed="1"/>
-    <w:lsdException w:name="TOC Heading" w:semiHidden="1" w:uiPriority="39" w:unhideWhenUsed="1" w:qFormat="1"/>
+    <w:lsdException w:name="TOC Heading" w:qFormat="1" w:semiHidden="1" w:uiPriority="39" w:unhideWhenUsed="1"/>
     <w:lsdException w:name="Plain Table 1" w:uiPriority="41"/>
     <w:lsdException w:name="Plain Table 2" w:uiPriority="42"/>
     <w:lsdException w:name="Plain Table 3" w:uiPriority="43"/>
@@ -449,32 +453,32 @@
     <w:lsdException w:name="List Table 6 Colorful Accent 6" w:uiPriority="51"/>
     <w:lsdException w:name="List Table 7 Colorful Accent 6" w:uiPriority="52"/>
   </w:latentStyles>
-  <w:style w:type="paragraph" w:default="1" w:styleId="Normal">
+  <w:style w:default="1" w:styleId="Normal" w:type="paragraph">
     <w:name w:val="Normal"/>
     <w:qFormat/>
   </w:style>
-  <w:style w:type="character" w:default="1" w:styleId="Policepardfaut">
+  <w:style w:default="1" w:styleId="Policepardfaut" w:type="character">
     <w:name w:val="Default Paragraph Font"/>
     <w:uiPriority w:val="1"/>
     <w:semiHidden/>
     <w:unhideWhenUsed/>
   </w:style>
-  <w:style w:type="table" w:default="1" w:styleId="TableauNormal">
+  <w:style w:default="1" w:styleId="TableauNormal" w:type="table">
     <w:name w:val="Normal Table"/>
     <w:uiPriority w:val="99"/>
     <w:semiHidden/>
     <w:unhideWhenUsed/>
     <w:tblPr>
-      <w:tblInd w:w="0" w:type="dxa"/>
+      <w:tblInd w:type="dxa" w:w="0"/>
       <w:tblCellMar>
-        <w:top w:w="0" w:type="dxa"/>
-        <w:left w:w="108" w:type="dxa"/>
-        <w:bottom w:w="0" w:type="dxa"/>
-        <w:right w:w="108" w:type="dxa"/>
+        <w:top w:type="dxa" w:w="0"/>
+        <w:left w:type="dxa" w:w="108"/>
+        <w:bottom w:type="dxa" w:w="0"/>
+        <w:right w:type="dxa" w:w="108"/>
       </w:tblCellMar>
     </w:tblPr>
   </w:style>
-  <w:style w:type="numbering" w:default="1" w:styleId="Aucuneliste">
+  <w:style w:default="1" w:styleId="Aucuneliste" w:type="numbering">
     <w:name w:val="No List"/>
     <w:uiPriority w:val="99"/>
     <w:semiHidden/>

</xml_diff>